<commit_message>
Module 7 Files 4-24-25
</commit_message>
<xml_diff>
--- a/module-6/Stearns_Movies_Setup.docx
+++ b/module-6/Stearns_Movies_Setup.docx
@@ -4,6 +4,9 @@
   <w:body>
     <w:p>
       <w:r>
+        <w:rPr>
+          <w:noProof/>
+        </w:rPr>
         <w:drawing>
           <wp:inline distT="0" distB="0" distL="0" distR="0" wp14:anchorId="094B94C1" wp14:editId="339665D7">
             <wp:extent cx="3829584" cy="943107"/>
@@ -41,6 +44,9 @@
         </w:drawing>
       </w:r>
       <w:r>
+        <w:rPr>
+          <w:noProof/>
+        </w:rPr>
         <w:drawing>
           <wp:inline distT="0" distB="0" distL="0" distR="0" wp14:anchorId="752D93AA" wp14:editId="7086E6F4">
             <wp:extent cx="2229161" cy="1648055"/>
@@ -80,6 +86,9 @@
     </w:p>
     <w:p>
       <w:r>
+        <w:rPr>
+          <w:noProof/>
+        </w:rPr>
         <w:drawing>
           <wp:inline distT="0" distB="0" distL="0" distR="0" wp14:anchorId="0AFD0EAF" wp14:editId="7B909A5E">
             <wp:extent cx="5943600" cy="610870"/>
@@ -118,7 +127,12 @@
       </w:r>
     </w:p>
     <w:sectPr>
-      <w:headerReference w:type="default" r:id="rId9"/>
+      <w:headerReference w:type="even" r:id="rId9"/>
+      <w:headerReference w:type="default" r:id="rId10"/>
+      <w:footerReference w:type="even" r:id="rId11"/>
+      <w:footerReference w:type="default" r:id="rId12"/>
+      <w:headerReference w:type="first" r:id="rId13"/>
+      <w:footerReference w:type="first" r:id="rId14"/>
       <w:pgSz w:w="12240" w:h="15840"/>
       <w:pgMar w:top="1440" w:right="1440" w:bottom="1440" w:left="1440" w:header="720" w:footer="720" w:gutter="0"/>
       <w:cols w:space="720"/>
@@ -153,6 +167,36 @@
 </w:endnotes>
 </file>
 
+<file path=word/footer1.xml><?xml version="1.0" encoding="utf-8"?>
+<w:ftr xmlns:wpc="http://schemas.microsoft.com/office/word/2010/wordprocessingCanvas" xmlns:cx="http://schemas.microsoft.com/office/drawing/2014/chartex" xmlns:cx1="http://schemas.microsoft.com/office/drawing/2015/9/8/chartex" xmlns:cx2="http://schemas.microsoft.com/office/drawing/2015/10/21/chartex" xmlns:cx3="http://schemas.microsoft.com/office/drawing/2016/5/9/chartex" xmlns:cx4="http://schemas.microsoft.com/office/drawing/2016/5/10/chartex" xmlns:cx5="http://schemas.microsoft.com/office/drawing/2016/5/11/chartex" xmlns:cx6="http://schemas.microsoft.com/office/drawing/2016/5/12/chartex" xmlns:cx7="http://schemas.microsoft.com/office/drawing/2016/5/13/chartex" xmlns:cx8="http://schemas.microsoft.com/office/drawing/2016/5/14/chartex" xmlns:mc="http://schemas.openxmlformats.org/markup-compatibility/2006" xmlns:aink="http://schemas.microsoft.com/office/drawing/2016/ink" xmlns:am3d="http://schemas.microsoft.com/office/drawing/2017/model3d" xmlns:o="urn:schemas-microsoft-com:office:office" xmlns:oel="http://schemas.microsoft.com/office/2019/extlst" xmlns:r="http://schemas.openxmlformats.org/officeDocument/2006/relationships" xmlns:m="http://schemas.openxmlformats.org/officeDocument/2006/math" xmlns:v="urn:schemas-microsoft-com:vml" xmlns:wp14="http://schemas.microsoft.com/office/word/2010/wordprocessingDrawing" xmlns:wp="http://schemas.openxmlformats.org/drawingml/2006/wordprocessingDrawing" xmlns:w10="urn:schemas-microsoft-com:office:word" xmlns:w="http://schemas.openxmlformats.org/wordprocessingml/2006/main" xmlns:w14="http://schemas.microsoft.com/office/word/2010/wordml" xmlns:w15="http://schemas.microsoft.com/office/word/2012/wordml" xmlns:w16cex="http://schemas.microsoft.com/office/word/2018/wordml/cex" xmlns:w16cid="http://schemas.microsoft.com/office/word/2016/wordml/cid" xmlns:w16="http://schemas.microsoft.com/office/word/2018/wordml" xmlns:w16du="http://schemas.microsoft.com/office/word/2023/wordml/word16du" xmlns:w16sdtdh="http://schemas.microsoft.com/office/word/2020/wordml/sdtdatahash" xmlns:w16sdtfl="http://schemas.microsoft.com/office/word/2024/wordml/sdtformatlock" xmlns:w16se="http://schemas.microsoft.com/office/word/2015/wordml/symex" xmlns:wpg="http://schemas.microsoft.com/office/word/2010/wordprocessingGroup" xmlns:wpi="http://schemas.microsoft.com/office/word/2010/wordprocessingInk" xmlns:wne="http://schemas.microsoft.com/office/word/2006/wordml" xmlns:wps="http://schemas.microsoft.com/office/word/2010/wordprocessingShape" mc:Ignorable="w14 w15 w16se w16cid w16 w16cex w16sdtdh w16sdtfl w16du wp14">
+  <w:p>
+    <w:pPr>
+      <w:pStyle w:val="Footer"/>
+    </w:pPr>
+  </w:p>
+</w:ftr>
+</file>
+
+<file path=word/footer2.xml><?xml version="1.0" encoding="utf-8"?>
+<w:ftr xmlns:wpc="http://schemas.microsoft.com/office/word/2010/wordprocessingCanvas" xmlns:cx="http://schemas.microsoft.com/office/drawing/2014/chartex" xmlns:cx1="http://schemas.microsoft.com/office/drawing/2015/9/8/chartex" xmlns:cx2="http://schemas.microsoft.com/office/drawing/2015/10/21/chartex" xmlns:cx3="http://schemas.microsoft.com/office/drawing/2016/5/9/chartex" xmlns:cx4="http://schemas.microsoft.com/office/drawing/2016/5/10/chartex" xmlns:cx5="http://schemas.microsoft.com/office/drawing/2016/5/11/chartex" xmlns:cx6="http://schemas.microsoft.com/office/drawing/2016/5/12/chartex" xmlns:cx7="http://schemas.microsoft.com/office/drawing/2016/5/13/chartex" xmlns:cx8="http://schemas.microsoft.com/office/drawing/2016/5/14/chartex" xmlns:mc="http://schemas.openxmlformats.org/markup-compatibility/2006" xmlns:aink="http://schemas.microsoft.com/office/drawing/2016/ink" xmlns:am3d="http://schemas.microsoft.com/office/drawing/2017/model3d" xmlns:o="urn:schemas-microsoft-com:office:office" xmlns:oel="http://schemas.microsoft.com/office/2019/extlst" xmlns:r="http://schemas.openxmlformats.org/officeDocument/2006/relationships" xmlns:m="http://schemas.openxmlformats.org/officeDocument/2006/math" xmlns:v="urn:schemas-microsoft-com:vml" xmlns:wp14="http://schemas.microsoft.com/office/word/2010/wordprocessingDrawing" xmlns:wp="http://schemas.openxmlformats.org/drawingml/2006/wordprocessingDrawing" xmlns:w10="urn:schemas-microsoft-com:office:word" xmlns:w="http://schemas.openxmlformats.org/wordprocessingml/2006/main" xmlns:w14="http://schemas.microsoft.com/office/word/2010/wordml" xmlns:w15="http://schemas.microsoft.com/office/word/2012/wordml" xmlns:w16cex="http://schemas.microsoft.com/office/word/2018/wordml/cex" xmlns:w16cid="http://schemas.microsoft.com/office/word/2016/wordml/cid" xmlns:w16="http://schemas.microsoft.com/office/word/2018/wordml" xmlns:w16du="http://schemas.microsoft.com/office/word/2023/wordml/word16du" xmlns:w16sdtdh="http://schemas.microsoft.com/office/word/2020/wordml/sdtdatahash" xmlns:w16sdtfl="http://schemas.microsoft.com/office/word/2024/wordml/sdtformatlock" xmlns:w16se="http://schemas.microsoft.com/office/word/2015/wordml/symex" xmlns:wpg="http://schemas.microsoft.com/office/word/2010/wordprocessingGroup" xmlns:wpi="http://schemas.microsoft.com/office/word/2010/wordprocessingInk" xmlns:wne="http://schemas.microsoft.com/office/word/2006/wordml" xmlns:wps="http://schemas.microsoft.com/office/word/2010/wordprocessingShape" mc:Ignorable="w14 w15 w16se w16cid w16 w16cex w16sdtdh w16sdtfl w16du wp14">
+  <w:p>
+    <w:pPr>
+      <w:pStyle w:val="Footer"/>
+    </w:pPr>
+  </w:p>
+</w:ftr>
+</file>
+
+<file path=word/footer3.xml><?xml version="1.0" encoding="utf-8"?>
+<w:ftr xmlns:wpc="http://schemas.microsoft.com/office/word/2010/wordprocessingCanvas" xmlns:cx="http://schemas.microsoft.com/office/drawing/2014/chartex" xmlns:cx1="http://schemas.microsoft.com/office/drawing/2015/9/8/chartex" xmlns:cx2="http://schemas.microsoft.com/office/drawing/2015/10/21/chartex" xmlns:cx3="http://schemas.microsoft.com/office/drawing/2016/5/9/chartex" xmlns:cx4="http://schemas.microsoft.com/office/drawing/2016/5/10/chartex" xmlns:cx5="http://schemas.microsoft.com/office/drawing/2016/5/11/chartex" xmlns:cx6="http://schemas.microsoft.com/office/drawing/2016/5/12/chartex" xmlns:cx7="http://schemas.microsoft.com/office/drawing/2016/5/13/chartex" xmlns:cx8="http://schemas.microsoft.com/office/drawing/2016/5/14/chartex" xmlns:mc="http://schemas.openxmlformats.org/markup-compatibility/2006" xmlns:aink="http://schemas.microsoft.com/office/drawing/2016/ink" xmlns:am3d="http://schemas.microsoft.com/office/drawing/2017/model3d" xmlns:o="urn:schemas-microsoft-com:office:office" xmlns:oel="http://schemas.microsoft.com/office/2019/extlst" xmlns:r="http://schemas.openxmlformats.org/officeDocument/2006/relationships" xmlns:m="http://schemas.openxmlformats.org/officeDocument/2006/math" xmlns:v="urn:schemas-microsoft-com:vml" xmlns:wp14="http://schemas.microsoft.com/office/word/2010/wordprocessingDrawing" xmlns:wp="http://schemas.openxmlformats.org/drawingml/2006/wordprocessingDrawing" xmlns:w10="urn:schemas-microsoft-com:office:word" xmlns:w="http://schemas.openxmlformats.org/wordprocessingml/2006/main" xmlns:w14="http://schemas.microsoft.com/office/word/2010/wordml" xmlns:w15="http://schemas.microsoft.com/office/word/2012/wordml" xmlns:w16cex="http://schemas.microsoft.com/office/word/2018/wordml/cex" xmlns:w16cid="http://schemas.microsoft.com/office/word/2016/wordml/cid" xmlns:w16="http://schemas.microsoft.com/office/word/2018/wordml" xmlns:w16du="http://schemas.microsoft.com/office/word/2023/wordml/word16du" xmlns:w16sdtdh="http://schemas.microsoft.com/office/word/2020/wordml/sdtdatahash" xmlns:w16sdtfl="http://schemas.microsoft.com/office/word/2024/wordml/sdtformatlock" xmlns:w16se="http://schemas.microsoft.com/office/word/2015/wordml/symex" xmlns:wpg="http://schemas.microsoft.com/office/word/2010/wordprocessingGroup" xmlns:wpi="http://schemas.microsoft.com/office/word/2010/wordprocessingInk" xmlns:wne="http://schemas.microsoft.com/office/word/2006/wordml" xmlns:wps="http://schemas.microsoft.com/office/word/2010/wordprocessingShape" mc:Ignorable="w14 w15 w16se w16cid w16 w16cex w16sdtdh w16sdtfl w16du wp14">
+  <w:p>
+    <w:pPr>
+      <w:pStyle w:val="Footer"/>
+    </w:pPr>
+  </w:p>
+</w:ftr>
+</file>
+
 <file path=word/footnotes.xml><?xml version="1.0" encoding="utf-8"?>
 <w:footnotes xmlns:wpc="http://schemas.microsoft.com/office/word/2010/wordprocessingCanvas" xmlns:cx="http://schemas.microsoft.com/office/drawing/2014/chartex" xmlns:cx1="http://schemas.microsoft.com/office/drawing/2015/9/8/chartex" xmlns:cx2="http://schemas.microsoft.com/office/drawing/2015/10/21/chartex" xmlns:cx3="http://schemas.microsoft.com/office/drawing/2016/5/9/chartex" xmlns:cx4="http://schemas.microsoft.com/office/drawing/2016/5/10/chartex" xmlns:cx5="http://schemas.microsoft.com/office/drawing/2016/5/11/chartex" xmlns:cx6="http://schemas.microsoft.com/office/drawing/2016/5/12/chartex" xmlns:cx7="http://schemas.microsoft.com/office/drawing/2016/5/13/chartex" xmlns:cx8="http://schemas.microsoft.com/office/drawing/2016/5/14/chartex" xmlns:mc="http://schemas.openxmlformats.org/markup-compatibility/2006" xmlns:aink="http://schemas.microsoft.com/office/drawing/2016/ink" xmlns:am3d="http://schemas.microsoft.com/office/drawing/2017/model3d" xmlns:o="urn:schemas-microsoft-com:office:office" xmlns:oel="http://schemas.microsoft.com/office/2019/extlst" xmlns:r="http://schemas.openxmlformats.org/officeDocument/2006/relationships" xmlns:m="http://schemas.openxmlformats.org/officeDocument/2006/math" xmlns:v="urn:schemas-microsoft-com:vml" xmlns:wp14="http://schemas.microsoft.com/office/word/2010/wordprocessingDrawing" xmlns:wp="http://schemas.openxmlformats.org/drawingml/2006/wordprocessingDrawing" xmlns:w10="urn:schemas-microsoft-com:office:word" xmlns:w="http://schemas.openxmlformats.org/wordprocessingml/2006/main" xmlns:w14="http://schemas.microsoft.com/office/word/2010/wordml" xmlns:w15="http://schemas.microsoft.com/office/word/2012/wordml" xmlns:w16cex="http://schemas.microsoft.com/office/word/2018/wordml/cex" xmlns:w16cid="http://schemas.microsoft.com/office/word/2016/wordml/cid" xmlns:w16="http://schemas.microsoft.com/office/word/2018/wordml" xmlns:w16du="http://schemas.microsoft.com/office/word/2023/wordml/word16du" xmlns:w16sdtdh="http://schemas.microsoft.com/office/word/2020/wordml/sdtdatahash" xmlns:w16sdtfl="http://schemas.microsoft.com/office/word/2024/wordml/sdtformatlock" xmlns:w16se="http://schemas.microsoft.com/office/word/2015/wordml/symex" xmlns:wpg="http://schemas.microsoft.com/office/word/2010/wordprocessingGroup" xmlns:wpi="http://schemas.microsoft.com/office/word/2010/wordprocessingInk" xmlns:wne="http://schemas.microsoft.com/office/word/2006/wordml" xmlns:wps="http://schemas.microsoft.com/office/word/2010/wordprocessingShape" mc:Ignorable="w14 w15 w16se w16cid w16 w16cex w16sdtdh w16sdtfl w16du wp14">
   <w:footnote w:type="separator" w:id="-1">
@@ -184,6 +228,16 @@
     <w:pPr>
       <w:pStyle w:val="Header"/>
     </w:pPr>
+  </w:p>
+</w:hdr>
+</file>
+
+<file path=word/header2.xml><?xml version="1.0" encoding="utf-8"?>
+<w:hdr xmlns:wpc="http://schemas.microsoft.com/office/word/2010/wordprocessingCanvas" xmlns:cx="http://schemas.microsoft.com/office/drawing/2014/chartex" xmlns:cx1="http://schemas.microsoft.com/office/drawing/2015/9/8/chartex" xmlns:cx2="http://schemas.microsoft.com/office/drawing/2015/10/21/chartex" xmlns:cx3="http://schemas.microsoft.com/office/drawing/2016/5/9/chartex" xmlns:cx4="http://schemas.microsoft.com/office/drawing/2016/5/10/chartex" xmlns:cx5="http://schemas.microsoft.com/office/drawing/2016/5/11/chartex" xmlns:cx6="http://schemas.microsoft.com/office/drawing/2016/5/12/chartex" xmlns:cx7="http://schemas.microsoft.com/office/drawing/2016/5/13/chartex" xmlns:cx8="http://schemas.microsoft.com/office/drawing/2016/5/14/chartex" xmlns:mc="http://schemas.openxmlformats.org/markup-compatibility/2006" xmlns:aink="http://schemas.microsoft.com/office/drawing/2016/ink" xmlns:am3d="http://schemas.microsoft.com/office/drawing/2017/model3d" xmlns:o="urn:schemas-microsoft-com:office:office" xmlns:oel="http://schemas.microsoft.com/office/2019/extlst" xmlns:r="http://schemas.openxmlformats.org/officeDocument/2006/relationships" xmlns:m="http://schemas.openxmlformats.org/officeDocument/2006/math" xmlns:v="urn:schemas-microsoft-com:vml" xmlns:wp14="http://schemas.microsoft.com/office/word/2010/wordprocessingDrawing" xmlns:wp="http://schemas.openxmlformats.org/drawingml/2006/wordprocessingDrawing" xmlns:w10="urn:schemas-microsoft-com:office:word" xmlns:w="http://schemas.openxmlformats.org/wordprocessingml/2006/main" xmlns:w14="http://schemas.microsoft.com/office/word/2010/wordml" xmlns:w15="http://schemas.microsoft.com/office/word/2012/wordml" xmlns:w16cex="http://schemas.microsoft.com/office/word/2018/wordml/cex" xmlns:w16cid="http://schemas.microsoft.com/office/word/2016/wordml/cid" xmlns:w16="http://schemas.microsoft.com/office/word/2018/wordml" xmlns:w16du="http://schemas.microsoft.com/office/word/2023/wordml/word16du" xmlns:w16sdtdh="http://schemas.microsoft.com/office/word/2020/wordml/sdtdatahash" xmlns:w16sdtfl="http://schemas.microsoft.com/office/word/2024/wordml/sdtformatlock" xmlns:w16se="http://schemas.microsoft.com/office/word/2015/wordml/symex" xmlns:wpg="http://schemas.microsoft.com/office/word/2010/wordprocessingGroup" xmlns:wpi="http://schemas.microsoft.com/office/word/2010/wordprocessingInk" xmlns:wne="http://schemas.microsoft.com/office/word/2006/wordml" xmlns:wps="http://schemas.microsoft.com/office/word/2010/wordprocessingShape" mc:Ignorable="w14 w15 w16se w16cid w16 w16cex w16sdtdh w16sdtfl w16du wp14">
+  <w:p>
+    <w:pPr>
+      <w:pStyle w:val="Header"/>
+    </w:pPr>
     <w:r>
       <w:t>William Stearns</w:t>
     </w:r>
@@ -195,6 +249,32 @@
     <w:r>
       <w:t>Module 6.2</w:t>
     </w:r>
+  </w:p>
+  <w:p>
+    <w:pPr>
+      <w:pStyle w:val="Header"/>
+    </w:pPr>
+    <w:r>
+      <w:t>4-20-25</w:t>
+    </w:r>
+  </w:p>
+  <w:p>
+    <w:pPr>
+      <w:pStyle w:val="Header"/>
+    </w:pPr>
+    <w:r>
+      <w:t>https://github.com/WilliamStearns/csd-310</w:t>
+    </w:r>
+  </w:p>
+</w:hdr>
+</file>
+
+<file path=word/header3.xml><?xml version="1.0" encoding="utf-8"?>
+<w:hdr xmlns:wpc="http://schemas.microsoft.com/office/word/2010/wordprocessingCanvas" xmlns:cx="http://schemas.microsoft.com/office/drawing/2014/chartex" xmlns:cx1="http://schemas.microsoft.com/office/drawing/2015/9/8/chartex" xmlns:cx2="http://schemas.microsoft.com/office/drawing/2015/10/21/chartex" xmlns:cx3="http://schemas.microsoft.com/office/drawing/2016/5/9/chartex" xmlns:cx4="http://schemas.microsoft.com/office/drawing/2016/5/10/chartex" xmlns:cx5="http://schemas.microsoft.com/office/drawing/2016/5/11/chartex" xmlns:cx6="http://schemas.microsoft.com/office/drawing/2016/5/12/chartex" xmlns:cx7="http://schemas.microsoft.com/office/drawing/2016/5/13/chartex" xmlns:cx8="http://schemas.microsoft.com/office/drawing/2016/5/14/chartex" xmlns:mc="http://schemas.openxmlformats.org/markup-compatibility/2006" xmlns:aink="http://schemas.microsoft.com/office/drawing/2016/ink" xmlns:am3d="http://schemas.microsoft.com/office/drawing/2017/model3d" xmlns:o="urn:schemas-microsoft-com:office:office" xmlns:oel="http://schemas.microsoft.com/office/2019/extlst" xmlns:r="http://schemas.openxmlformats.org/officeDocument/2006/relationships" xmlns:m="http://schemas.openxmlformats.org/officeDocument/2006/math" xmlns:v="urn:schemas-microsoft-com:vml" xmlns:wp14="http://schemas.microsoft.com/office/word/2010/wordprocessingDrawing" xmlns:wp="http://schemas.openxmlformats.org/drawingml/2006/wordprocessingDrawing" xmlns:w10="urn:schemas-microsoft-com:office:word" xmlns:w="http://schemas.openxmlformats.org/wordprocessingml/2006/main" xmlns:w14="http://schemas.microsoft.com/office/word/2010/wordml" xmlns:w15="http://schemas.microsoft.com/office/word/2012/wordml" xmlns:w16cex="http://schemas.microsoft.com/office/word/2018/wordml/cex" xmlns:w16cid="http://schemas.microsoft.com/office/word/2016/wordml/cid" xmlns:w16="http://schemas.microsoft.com/office/word/2018/wordml" xmlns:w16du="http://schemas.microsoft.com/office/word/2023/wordml/word16du" xmlns:w16sdtdh="http://schemas.microsoft.com/office/word/2020/wordml/sdtdatahash" xmlns:w16sdtfl="http://schemas.microsoft.com/office/word/2024/wordml/sdtformatlock" xmlns:w16se="http://schemas.microsoft.com/office/word/2015/wordml/symex" xmlns:wpg="http://schemas.microsoft.com/office/word/2010/wordprocessingGroup" xmlns:wpi="http://schemas.microsoft.com/office/word/2010/wordprocessingInk" xmlns:wne="http://schemas.microsoft.com/office/word/2006/wordml" xmlns:wps="http://schemas.microsoft.com/office/word/2010/wordprocessingShape" mc:Ignorable="w14 w15 w16se w16cid w16 w16cex w16sdtdh w16sdtfl w16du wp14">
+  <w:p>
+    <w:pPr>
+      <w:pStyle w:val="Header"/>
+    </w:pPr>
   </w:p>
 </w:hdr>
 </file>
@@ -802,7 +882,6 @@
   <w:style w:type="character" w:default="1" w:styleId="DefaultParagraphFont">
     <w:name w:val="Default Paragraph Font"/>
     <w:uiPriority w:val="1"/>
-    <w:semiHidden/>
     <w:unhideWhenUsed/>
   </w:style>
   <w:style w:type="table" w:default="1" w:styleId="TableNormal">
@@ -1159,6 +1238,29 @@
     <w:link w:val="Footer"/>
     <w:uiPriority w:val="99"/>
     <w:rsid w:val="000C1D08"/>
+  </w:style>
+  <w:style w:type="character" w:styleId="Hyperlink">
+    <w:name w:val="Hyperlink"/>
+    <w:basedOn w:val="DefaultParagraphFont"/>
+    <w:uiPriority w:val="99"/>
+    <w:unhideWhenUsed/>
+    <w:rsid w:val="001F1423"/>
+    <w:rPr>
+      <w:color w:val="467886" w:themeColor="hyperlink"/>
+      <w:u w:val="single"/>
+    </w:rPr>
+  </w:style>
+  <w:style w:type="character" w:styleId="UnresolvedMention">
+    <w:name w:val="Unresolved Mention"/>
+    <w:basedOn w:val="DefaultParagraphFont"/>
+    <w:uiPriority w:val="99"/>
+    <w:semiHidden/>
+    <w:unhideWhenUsed/>
+    <w:rsid w:val="001F1423"/>
+    <w:rPr>
+      <w:color w:val="605E5C"/>
+      <w:shd w:val="clear" w:color="auto" w:fill="E1DFDD"/>
+    </w:rPr>
   </w:style>
 </w:styles>
 </file>

</xml_diff>